<commit_message>
Documentation: iteration 2 update
</commit_message>
<xml_diff>
--- a/Documentation/Iterations/Iteration_2.docx
+++ b/Documentation/Iterations/Iteration_2.docx
@@ -132,19 +132,24 @@
       <w:r>
         <w:t xml:space="preserve">To do this (as you can see above) I used the </w:t>
       </w:r>
+      <w:proofErr w:type="gramStart"/>
       <w:r>
         <w:t>‘</w:t>
       </w:r>
-      <w:bookmarkStart w:id="0" w:name="_GoBack"/>
-      <w:bookmarkEnd w:id="0"/>
+      <w:proofErr w:type="spellStart"/>
       <w:r>
         <w:t>TableView</w:t>
       </w:r>
+      <w:proofErr w:type="spellEnd"/>
       <w:r>
         <w:t>’</w:t>
       </w:r>
       <w:r>
-        <w:t xml:space="preserve">  attribute which allows me to designate which properties are visible when put into table view.</w:t>
+        <w:t xml:space="preserve">  attribute</w:t>
+      </w:r>
+      <w:proofErr w:type="gramEnd"/>
+      <w:r>
+        <w:t xml:space="preserve"> which allows me to designate which properties are visible when put into table view.</w:t>
       </w:r>
       <w:r>
         <w:rPr>
@@ -212,6 +217,243 @@
         <w:t>Now that I have done this I decided I should add in some seed data for some past transactions. Currently I have to add all the transactions for when I want to test something therefore having some premade will not only make the system look more like a real life system therefore improving testing but will also assist in the planning and testing of the balance sheet as it will be very heavily focused on the transactions.</w:t>
       </w:r>
     </w:p>
+    <w:p>
+      <w:pPr>
+        <w:rPr>
+          <w:noProof/>
+          <w:lang w:val="en-GB" w:eastAsia="en-GB"/>
+        </w:rPr>
+      </w:pPr>
+    </w:p>
+    <w:p>
+      <w:r>
+        <w:rPr>
+          <w:noProof/>
+          <w:lang w:val="en-GB" w:eastAsia="en-GB"/>
+        </w:rPr>
+        <w:drawing>
+          <wp:inline distT="0" distB="0" distL="0" distR="0" wp14:anchorId="0E8C64EF" wp14:editId="5E6A279E">
+            <wp:extent cx="6721642" cy="914400"/>
+            <wp:effectExtent l="0" t="0" r="3175" b="0"/>
+            <wp:docPr id="3" name="Picture 3"/>
+            <wp:cNvGraphicFramePr>
+              <a:graphicFrameLocks xmlns:a="http://schemas.openxmlformats.org/drawingml/2006/main" noChangeAspect="1"/>
+            </wp:cNvGraphicFramePr>
+            <a:graphic xmlns:a="http://schemas.openxmlformats.org/drawingml/2006/main">
+              <a:graphicData uri="http://schemas.openxmlformats.org/drawingml/2006/picture">
+                <pic:pic xmlns:pic="http://schemas.openxmlformats.org/drawingml/2006/picture">
+                  <pic:nvPicPr>
+                    <pic:cNvPr id="0" name=""/>
+                    <pic:cNvPicPr/>
+                  </pic:nvPicPr>
+                  <pic:blipFill rotWithShape="1">
+                    <a:blip r:embed="rId7"/>
+                    <a:srcRect l="9782" t="46428" r="23031" b="36608"/>
+                    <a:stretch/>
+                  </pic:blipFill>
+                  <pic:spPr bwMode="auto">
+                    <a:xfrm>
+                      <a:off x="0" y="0"/>
+                      <a:ext cx="6725642" cy="914944"/>
+                    </a:xfrm>
+                    <a:prstGeom prst="rect">
+                      <a:avLst/>
+                    </a:prstGeom>
+                    <a:ln>
+                      <a:noFill/>
+                    </a:ln>
+                    <a:extLst>
+                      <a:ext uri="{53640926-AAD7-44D8-BBD7-CCE9431645EC}">
+                        <a14:shadowObscured xmlns:a14="http://schemas.microsoft.com/office/drawing/2010/main"/>
+                      </a:ext>
+                    </a:extLst>
+                  </pic:spPr>
+                </pic:pic>
+              </a:graphicData>
+            </a:graphic>
+          </wp:inline>
+        </w:drawing>
+      </w:r>
+    </w:p>
+    <w:p>
+      <w:pPr>
+        <w:rPr>
+          <w:noProof/>
+          <w:lang w:val="en-GB" w:eastAsia="en-GB"/>
+        </w:rPr>
+      </w:pPr>
+      <w:r>
+        <w:rPr>
+          <w:noProof/>
+          <w:lang w:val="en-GB" w:eastAsia="en-GB"/>
+        </w:rPr>
+        <w:drawing>
+          <wp:inline distT="0" distB="0" distL="0" distR="0" wp14:anchorId="52B2E22A" wp14:editId="339B4684">
+            <wp:extent cx="5665886" cy="1552575"/>
+            <wp:effectExtent l="0" t="0" r="0" b="0"/>
+            <wp:docPr id="4" name="Picture 4"/>
+            <wp:cNvGraphicFramePr>
+              <a:graphicFrameLocks xmlns:a="http://schemas.openxmlformats.org/drawingml/2006/main" noChangeAspect="1"/>
+            </wp:cNvGraphicFramePr>
+            <a:graphic xmlns:a="http://schemas.openxmlformats.org/drawingml/2006/main">
+              <a:graphicData uri="http://schemas.openxmlformats.org/drawingml/2006/picture">
+                <pic:pic xmlns:pic="http://schemas.openxmlformats.org/drawingml/2006/picture">
+                  <pic:nvPicPr>
+                    <pic:cNvPr id="0" name=""/>
+                    <pic:cNvPicPr/>
+                  </pic:nvPicPr>
+                  <pic:blipFill rotWithShape="1">
+                    <a:blip r:embed="rId8"/>
+                    <a:srcRect l="11866" t="27381" r="43075" b="49702"/>
+                    <a:stretch/>
+                  </pic:blipFill>
+                  <pic:spPr bwMode="auto">
+                    <a:xfrm>
+                      <a:off x="0" y="0"/>
+                      <a:ext cx="5669262" cy="1553500"/>
+                    </a:xfrm>
+                    <a:prstGeom prst="rect">
+                      <a:avLst/>
+                    </a:prstGeom>
+                    <a:ln>
+                      <a:noFill/>
+                    </a:ln>
+                    <a:extLst>
+                      <a:ext uri="{53640926-AAD7-44D8-BBD7-CCE9431645EC}">
+                        <a14:shadowObscured xmlns:a14="http://schemas.microsoft.com/office/drawing/2010/main"/>
+                      </a:ext>
+                    </a:extLst>
+                  </pic:spPr>
+                </pic:pic>
+              </a:graphicData>
+            </a:graphic>
+          </wp:inline>
+        </w:drawing>
+      </w:r>
+    </w:p>
+    <w:p>
+      <w:pPr>
+        <w:rPr>
+          <w:noProof/>
+          <w:lang w:val="en-GB" w:eastAsia="en-GB"/>
+        </w:rPr>
+      </w:pPr>
+      <w:r>
+        <w:rPr>
+          <w:noProof/>
+          <w:lang w:val="en-GB" w:eastAsia="en-GB"/>
+        </w:rPr>
+        <w:drawing>
+          <wp:inline distT="0" distB="0" distL="0" distR="0" wp14:anchorId="33556A1D" wp14:editId="6ED4A9A8">
+            <wp:extent cx="4972048" cy="704850"/>
+            <wp:effectExtent l="0" t="0" r="635" b="0"/>
+            <wp:docPr id="6" name="Picture 6"/>
+            <wp:cNvGraphicFramePr>
+              <a:graphicFrameLocks xmlns:a="http://schemas.openxmlformats.org/drawingml/2006/main" noChangeAspect="1"/>
+            </wp:cNvGraphicFramePr>
+            <a:graphic xmlns:a="http://schemas.openxmlformats.org/drawingml/2006/main">
+              <a:graphicData uri="http://schemas.openxmlformats.org/drawingml/2006/picture">
+                <pic:pic xmlns:pic="http://schemas.openxmlformats.org/drawingml/2006/picture">
+                  <pic:nvPicPr>
+                    <pic:cNvPr id="0" name=""/>
+                    <pic:cNvPicPr/>
+                  </pic:nvPicPr>
+                  <pic:blipFill rotWithShape="1">
+                    <a:blip r:embed="rId9"/>
+                    <a:srcRect l="12347" t="43452" r="45801" b="45536"/>
+                    <a:stretch/>
+                  </pic:blipFill>
+                  <pic:spPr bwMode="auto">
+                    <a:xfrm>
+                      <a:off x="0" y="0"/>
+                      <a:ext cx="4975011" cy="705270"/>
+                    </a:xfrm>
+                    <a:prstGeom prst="rect">
+                      <a:avLst/>
+                    </a:prstGeom>
+                    <a:ln>
+                      <a:noFill/>
+                    </a:ln>
+                    <a:extLst>
+                      <a:ext uri="{53640926-AAD7-44D8-BBD7-CCE9431645EC}">
+                        <a14:shadowObscured xmlns:a14="http://schemas.microsoft.com/office/drawing/2010/main"/>
+                      </a:ext>
+                    </a:extLst>
+                  </pic:spPr>
+                </pic:pic>
+              </a:graphicData>
+            </a:graphic>
+          </wp:inline>
+        </w:drawing>
+      </w:r>
+    </w:p>
+    <w:p>
+      <w:pPr>
+        <w:rPr>
+          <w:noProof/>
+          <w:lang w:val="en-GB" w:eastAsia="en-GB"/>
+        </w:rPr>
+      </w:pPr>
+      <w:bookmarkStart w:id="0" w:name="_GoBack"/>
+      <w:r>
+        <w:rPr>
+          <w:noProof/>
+          <w:lang w:val="en-GB" w:eastAsia="en-GB"/>
+        </w:rPr>
+        <w:drawing>
+          <wp:inline distT="0" distB="0" distL="0" distR="0" wp14:anchorId="306D9581" wp14:editId="770D4EF3">
+            <wp:extent cx="4229100" cy="2616308"/>
+            <wp:effectExtent l="0" t="0" r="0" b="0"/>
+            <wp:docPr id="5" name="Picture 5"/>
+            <wp:cNvGraphicFramePr>
+              <a:graphicFrameLocks xmlns:a="http://schemas.openxmlformats.org/drawingml/2006/main" noChangeAspect="1"/>
+            </wp:cNvGraphicFramePr>
+            <a:graphic xmlns:a="http://schemas.openxmlformats.org/drawingml/2006/main">
+              <a:graphicData uri="http://schemas.openxmlformats.org/drawingml/2006/picture">
+                <pic:pic xmlns:pic="http://schemas.openxmlformats.org/drawingml/2006/picture">
+                  <pic:nvPicPr>
+                    <pic:cNvPr id="0" name=""/>
+                    <pic:cNvPicPr/>
+                  </pic:nvPicPr>
+                  <pic:blipFill rotWithShape="1">
+                    <a:blip r:embed="rId10"/>
+                    <a:srcRect t="12500" r="62157" b="44047"/>
+                    <a:stretch/>
+                  </pic:blipFill>
+                  <pic:spPr bwMode="auto">
+                    <a:xfrm>
+                      <a:off x="0" y="0"/>
+                      <a:ext cx="4231618" cy="2617866"/>
+                    </a:xfrm>
+                    <a:prstGeom prst="rect">
+                      <a:avLst/>
+                    </a:prstGeom>
+                    <a:ln>
+                      <a:noFill/>
+                    </a:ln>
+                    <a:extLst>
+                      <a:ext uri="{53640926-AAD7-44D8-BBD7-CCE9431645EC}">
+                        <a14:shadowObscured xmlns:a14="http://schemas.microsoft.com/office/drawing/2010/main"/>
+                      </a:ext>
+                    </a:extLst>
+                  </pic:spPr>
+                </pic:pic>
+              </a:graphicData>
+            </a:graphic>
+          </wp:inline>
+        </w:drawing>
+      </w:r>
+      <w:bookmarkEnd w:id="0"/>
+    </w:p>
+    <w:p>
+      <w:pPr>
+        <w:rPr>
+          <w:noProof/>
+          <w:lang w:val="en-GB" w:eastAsia="en-GB"/>
+        </w:rPr>
+      </w:pPr>
+    </w:p>
+    <w:p/>
     <w:p>
       <w:pPr>
         <w:rPr>

</xml_diff>

<commit_message>
Iteration 2 documentation update
</commit_message>
<xml_diff>
--- a/Documentation/Iterations/Iteration_2.docx
+++ b/Documentation/Iterations/Iteration_2.docx
@@ -343,6 +343,21 @@
           <w:noProof/>
           <w:lang w:val="en-GB" w:eastAsia="en-GB"/>
         </w:rPr>
+        <w:t>I also added linq code to the AllTransactions method so that all of the transactions are ordered from newest to oldest.</w:t>
+      </w:r>
+    </w:p>
+    <w:p>
+      <w:pPr>
+        <w:rPr>
+          <w:noProof/>
+          <w:lang w:val="en-GB" w:eastAsia="en-GB"/>
+        </w:rPr>
+      </w:pPr>
+      <w:r>
+        <w:rPr>
+          <w:noProof/>
+          <w:lang w:val="en-GB" w:eastAsia="en-GB"/>
+        </w:rPr>
         <w:drawing>
           <wp:inline distT="0" distB="0" distL="0" distR="0" wp14:anchorId="33556A1D" wp14:editId="6ED4A9A8">
             <wp:extent cx="4972048" cy="704850"/>
@@ -386,6 +401,8 @@
           </wp:inline>
         </w:drawing>
       </w:r>
+      <w:bookmarkStart w:id="0" w:name="_GoBack"/>
+      <w:bookmarkEnd w:id="0"/>
     </w:p>
     <w:p>
       <w:pPr>
@@ -394,7 +411,6 @@
           <w:lang w:val="en-GB" w:eastAsia="en-GB"/>
         </w:rPr>
       </w:pPr>
-      <w:bookmarkStart w:id="0" w:name="_GoBack"/>
       <w:r>
         <w:rPr>
           <w:noProof/>
@@ -443,7 +459,6 @@
           </wp:inline>
         </w:drawing>
       </w:r>
-      <w:bookmarkEnd w:id="0"/>
     </w:p>
     <w:p>
       <w:pPr>

</xml_diff>